<commit_message>
Nouvelles images (Trou noir) MaJ du script
</commit_message>
<xml_diff>
--- a/Script/Script Berger des Etoiles.docx
+++ b/Script/Script Berger des Etoiles.docx
@@ -27,25 +27,15 @@
       <w:pPr>
         <w:pStyle w:val="Titre1"/>
       </w:pPr>
-      <w:proofErr w:type="spellStart"/>
       <w:r>
         <w:rPr>
           <w:lang w:val="en-US"/>
         </w:rPr>
         <w:t>Ph</w:t>
       </w:r>
-      <w:proofErr w:type="spellEnd"/>
-      <w:r>
-        <w:t xml:space="preserve">ase </w:t>
-      </w:r>
-      <w:proofErr w:type="spellStart"/>
-      <w:r>
-        <w:t>metroidvania</w:t>
-      </w:r>
-      <w:r>
-        <w:t>s</w:t>
-      </w:r>
-      <w:proofErr w:type="spellEnd"/>
+      <w:r>
+        <w:t>ase metroidvania</w:t>
+      </w:r>
     </w:p>
     <w:p/>
     <w:p>
@@ -122,12 +112,118 @@
     </w:p>
     <w:p>
       <w:r>
-        <w:t>« Ah ! Je vois maintenant… Où sont les étoiles ? Il devrait y en avoir plus… bien plus… »</w:t>
+        <w:t>« Ah ! Je vois maintenant… Où sont les étoiles ? Il devr</w:t>
+      </w:r>
+      <w:r>
+        <w:t xml:space="preserve">ait y en avoir plus… bien plus… </w:t>
+      </w:r>
+      <w:r>
+        <w:t xml:space="preserve">Pourquoi pas plus ? </w:t>
+      </w:r>
+      <w:r>
+        <w:t>»</w:t>
+      </w:r>
+    </w:p>
+    <w:p>
+      <w:r>
+        <w:t>« Que s’est-il passé pendant mon sommeil ? »</w:t>
+      </w:r>
+    </w:p>
+    <w:p>
+      <w:r>
+        <w:t>« Etrange…</w:t>
+      </w:r>
+      <w:r>
+        <w:t xml:space="preserve"> </w:t>
+      </w:r>
+      <w:r>
+        <w:t>N’est-ce pas M32, la petite sœur d’Andromède ? Elle n’était pas là, il me semble ? »</w:t>
+      </w:r>
+    </w:p>
+    <w:p>
+      <w:r>
+        <w:t>« Je me laisse distraire. Ce télescope ne va pas suffire à répondre à mes questions. »</w:t>
+      </w:r>
+    </w:p>
+    <w:p/>
+    <w:p>
+      <w:pPr>
+        <w:pStyle w:val="Titre2"/>
+        <w:rPr>
+          <w:b/>
+        </w:rPr>
+      </w:pPr>
+      <w:r>
+        <w:rPr>
+          <w:b/>
+        </w:rPr>
+        <w:t>En route pour le radiotélescope :</w:t>
+      </w:r>
+    </w:p>
+    <w:p>
+      <w:r>
+        <w:t>« </w:t>
+      </w:r>
+      <w:r>
+        <w:t>Les étoiles ne disparaissent pas comme ça, il doit rester des traces. »</w:t>
+      </w:r>
+    </w:p>
+    <w:p>
+      <w:r>
+        <w:t>« Des naines blanches, des restes de supernova… pourtant il n’y en avait pas. »</w:t>
+      </w:r>
+    </w:p>
+    <w:p>
+      <w:r>
+        <w:t>« Mais bien sûr, il doit rester des nuages, des nuages d</w:t>
+      </w:r>
+      <w:r>
+        <w:t>e di</w:t>
+      </w:r>
+      <w:r>
+        <w:t>hydrogènes ! »</w:t>
+      </w:r>
+    </w:p>
+    <w:p/>
+    <w:p>
+      <w:pPr>
+        <w:pStyle w:val="Titre2"/>
+        <w:rPr>
+          <w:b/>
+        </w:rPr>
+      </w:pPr>
+      <w:r>
+        <w:rPr>
+          <w:b/>
+        </w:rPr>
+        <w:t>Radiotélescope :</w:t>
+      </w:r>
+    </w:p>
+    <w:p>
+      <w:r>
+        <w:t>« Ces radiotélescopes ne me permettront pas de voir le dihydrogène… »</w:t>
+      </w:r>
+    </w:p>
+    <w:p>
+      <w:r>
+        <w:t>« Mais il y a d’autres nuages qui les accompagnent toujours, ce sont eux que je dois chercher. »</w:t>
+      </w:r>
+    </w:p>
+    <w:p>
+      <w:r>
+        <w:t>« Alors… où es-tu monoxyde de carbone ? »</w:t>
+      </w:r>
+    </w:p>
+    <w:p>
+      <w:r>
+        <w:t>« </w:t>
+      </w:r>
+      <w:r>
+        <w:t>Mais que se passe-t-il ? Il en a si peu… comme si les étoiles n’avaient jamais pu se former. »</w:t>
       </w:r>
       <w:bookmarkStart w:id="0" w:name="_GoBack"/>
       <w:bookmarkEnd w:id="0"/>
     </w:p>
-    <w:p/>
     <w:sectPr>
       <w:pgSz w:w="11900" w:h="16840"/>
       <w:pgMar w:top="1417" w:right="1417" w:bottom="1417" w:left="1417" w:header="708" w:footer="708" w:gutter="0"/>

</xml_diff>

<commit_message>
V1.0 Script de la scène metroidvania
</commit_message>
<xml_diff>
--- a/Script/Script Berger des Etoiles.docx
+++ b/Script/Script Berger des Etoiles.docx
@@ -178,10 +178,19 @@
         <w:t>« Mais bien sûr, il doit rester des nuages, des nuages d</w:t>
       </w:r>
       <w:r>
-        <w:t>e di</w:t>
-      </w:r>
-      <w:r>
-        <w:t>hydrogènes ! »</w:t>
+        <w:t xml:space="preserve">e </w:t>
+      </w:r>
+      <w:r>
+        <w:t>gaz !</w:t>
+      </w:r>
+      <w:r>
+        <w:t> </w:t>
+      </w:r>
+      <w:r>
+        <w:t xml:space="preserve">C’est là que les étoiles se forment. Sans gaz, pas d’étoiles ! </w:t>
+      </w:r>
+      <w:r>
+        <w:t>»</w:t>
       </w:r>
     </w:p>
     <w:p/>
@@ -201,17 +210,13 @@
     </w:p>
     <w:p>
       <w:r>
-        <w:t>« Ces radiotélescopes ne me permettront pas de voir le dihydrogène… »</w:t>
-      </w:r>
-    </w:p>
-    <w:p>
-      <w:r>
-        <w:t>« Mais il y a d’autres nuages qui les accompagnent toujours, ce sont eux que je dois chercher. »</w:t>
-      </w:r>
-    </w:p>
-    <w:p>
-      <w:r>
-        <w:t>« Alors… où es-tu monoxyde de carbone ? »</w:t>
+        <w:t xml:space="preserve">« Ces radiotélescopes </w:t>
+      </w:r>
+      <w:r>
+        <w:t>ne sont pas idéals pour observer le gaz mais ils feront l’affaire pour le moment</w:t>
+      </w:r>
+      <w:r>
+        <w:t>… »</w:t>
       </w:r>
     </w:p>
     <w:p>
@@ -219,7 +224,312 @@
         <w:t>« </w:t>
       </w:r>
       <w:r>
-        <w:t>Mais que se passe-t-il ? Il en a si peu… comme si les étoiles n’avaient jamais pu se former. »</w:t>
+        <w:t>Mais que se passe-t-il ? Il en a si peu… comme si les étoiles n’avaient jamais pu se former. </w:t>
+      </w:r>
+      <w:r>
+        <w:t xml:space="preserve">Où sont les nuages ? </w:t>
+      </w:r>
+      <w:r>
+        <w:t>»</w:t>
+      </w:r>
+    </w:p>
+    <w:p>
+      <w:r>
+        <w:t>« Ah ! En voilà… mais… mais… ils s’en vont !</w:t>
+      </w:r>
+      <w:r>
+        <w:t xml:space="preserve"> Au loin de la galaxie… il n’y a rien là bas… »</w:t>
+      </w:r>
+    </w:p>
+    <w:p>
+      <w:r>
+        <w:t>« Je dois les rattraper avant qu’ils ne se perdent tous.</w:t>
+      </w:r>
+      <w:r>
+        <w:t> »</w:t>
+      </w:r>
+    </w:p>
+    <w:p>
+      <w:r>
+        <w:t>« </w:t>
+      </w:r>
+      <w:r>
+        <w:t xml:space="preserve">Je ferais bien d’emmener un radiotélescope… </w:t>
+      </w:r>
+      <w:r>
+        <w:t xml:space="preserve">Comme ça, je pourrais voir lesquels s’éloignent ! </w:t>
+      </w:r>
+      <w:r>
+        <w:t>»</w:t>
+      </w:r>
+    </w:p>
+    <w:p>
+      <w:pPr>
+        <w:rPr>
+          <w:i/>
+        </w:rPr>
+      </w:pPr>
+      <w:r>
+        <w:rPr>
+          <w:i/>
+        </w:rPr>
+        <w:t xml:space="preserve">Ramasse le </w:t>
+      </w:r>
+      <w:r>
+        <w:rPr>
+          <w:i/>
+        </w:rPr>
+        <w:t>miniature</w:t>
+      </w:r>
+    </w:p>
+    <w:p>
+      <w:r>
+        <w:t>« </w:t>
+      </w:r>
+      <w:r>
+        <w:t>Nettement plus pratique à mettre dans la poche</w:t>
+      </w:r>
+      <w:r>
+        <w:t>. »</w:t>
+      </w:r>
+      <w:r>
+        <w:t xml:space="preserve"> </w:t>
+      </w:r>
+    </w:p>
+    <w:p/>
+    <w:p>
+      <w:pPr>
+        <w:pStyle w:val="Titre2"/>
+        <w:rPr>
+          <w:b/>
+        </w:rPr>
+      </w:pPr>
+      <w:r>
+        <w:rPr>
+          <w:b/>
+        </w:rPr>
+        <w:t>En route pour les UV :</w:t>
+      </w:r>
+    </w:p>
+    <w:p>
+      <w:r>
+        <w:t>« Je dois réunir quelques outils… Ils seront d’une aide précieuse. »</w:t>
+      </w:r>
+    </w:p>
+    <w:p/>
+    <w:p>
+      <w:pPr>
+        <w:pStyle w:val="Titre2"/>
+        <w:rPr>
+          <w:b/>
+        </w:rPr>
+      </w:pPr>
+      <w:r>
+        <w:rPr>
+          <w:b/>
+        </w:rPr>
+        <w:lastRenderedPageBreak/>
+        <w:t>UV :</w:t>
+      </w:r>
+    </w:p>
+    <w:p>
+      <w:r>
+        <w:t>« Cela me permettra d</w:t>
+      </w:r>
+      <w:r>
+        <w:t>e voir les ultra-violets. »</w:t>
+      </w:r>
+    </w:p>
+    <w:p>
+      <w:r>
+        <w:t>« Ils sont émis par les nuages de dihydrogènes ! Ça m’aidera à les trouver ! »</w:t>
+      </w:r>
+    </w:p>
+    <w:p>
+      <w:r>
+        <w:t xml:space="preserve">« Hmmmm… je devrais faire attention, les ultra-violets sont aussi émis par </w:t>
+      </w:r>
+      <w:r>
+        <w:t>les plasmas, et ceux là mieux vaut les éviter ! »</w:t>
+      </w:r>
+    </w:p>
+    <w:p/>
+    <w:p>
+      <w:pPr>
+        <w:pStyle w:val="Titre2"/>
+        <w:rPr>
+          <w:b/>
+        </w:rPr>
+      </w:pPr>
+      <w:r>
+        <w:rPr>
+          <w:b/>
+        </w:rPr>
+        <w:t>IR :</w:t>
+      </w:r>
+    </w:p>
+    <w:p>
+      <w:r>
+        <w:t>« Voir les infrarouges pourrait être utile. »</w:t>
+      </w:r>
+    </w:p>
+    <w:p/>
+    <w:p>
+      <w:pPr>
+        <w:pStyle w:val="Titre2"/>
+        <w:rPr>
+          <w:b/>
+        </w:rPr>
+      </w:pPr>
+      <w:r>
+        <w:rPr>
+          <w:b/>
+        </w:rPr>
+        <w:t>X-ray :</w:t>
+      </w:r>
+    </w:p>
+    <w:p>
+      <w:r>
+        <w:t>« Détecter les rayons X me permettra d’éviter les dangers du cosmos. »</w:t>
+      </w:r>
+    </w:p>
+    <w:p>
+      <w:r>
+        <w:t>« Les étoiles à neutrons et les plasmas interstellaires abimeraient mon vaisseau ! »</w:t>
+      </w:r>
+    </w:p>
+    <w:p/>
+    <w:p>
+      <w:pPr>
+        <w:pStyle w:val="Titre2"/>
+        <w:rPr>
+          <w:b/>
+        </w:rPr>
+      </w:pPr>
+      <w:r>
+        <w:rPr>
+          <w:b/>
+        </w:rPr>
+        <w:t>Zone rayon X :</w:t>
+      </w:r>
+    </w:p>
+    <w:p>
+      <w:r>
+        <w:t>« Maintenant je suis équipé ! »</w:t>
+      </w:r>
+    </w:p>
+    <w:p/>
+    <w:p>
+      <w:pPr>
+        <w:pStyle w:val="Titre2"/>
+        <w:rPr>
+          <w:b/>
+        </w:rPr>
+      </w:pPr>
+      <w:r>
+        <w:rPr>
+          <w:b/>
+        </w:rPr>
+        <w:t>Rayons gamma :</w:t>
+      </w:r>
+    </w:p>
+    <w:p>
+      <w:r>
+        <w:t>« Les rayons gamma sont émis par les étoiles. Même si mon vaisseau est équipé pour y résister, ils peuvent être dangereux. »</w:t>
+      </w:r>
+    </w:p>
+    <w:p/>
+    <w:p>
+      <w:pPr>
+        <w:pStyle w:val="Titre2"/>
+        <w:rPr>
+          <w:b/>
+        </w:rPr>
+      </w:pPr>
+      <w:r>
+        <w:rPr>
+          <w:b/>
+        </w:rPr>
+        <w:t>Ondes Grav :</w:t>
+      </w:r>
+    </w:p>
+    <w:p>
+      <w:r>
+        <w:t>« Celui là est vraiment grand. Ça ne semble pas raisonnable de l’emmener sur mon vaisseau. »</w:t>
+      </w:r>
+    </w:p>
+    <w:p>
+      <w:r>
+        <w:t>« Détecter les ondes gravitationnelles ne serait pas utile pour ma mission… »</w:t>
+      </w:r>
+    </w:p>
+    <w:p>
+      <w:r>
+        <w:t>« Mais cela me permettrait d’éviter de tomber malencontreusement dans un trou noir ! »</w:t>
+      </w:r>
+    </w:p>
+    <w:p>
+      <w:r>
+        <w:t>« Bon, allez, je le prends. »</w:t>
+      </w:r>
+    </w:p>
+    <w:p/>
+    <w:p>
+      <w:pPr>
+        <w:pStyle w:val="Titre2"/>
+        <w:rPr>
+          <w:b/>
+        </w:rPr>
+      </w:pPr>
+      <w:r>
+        <w:rPr>
+          <w:b/>
+        </w:rPr>
+        <w:t>Chemin du hangar :</w:t>
+      </w:r>
+    </w:p>
+    <w:p>
+      <w:r>
+        <w:t>« J’ai tous mes outils, reste à ouvrir le hangar ! »</w:t>
+      </w:r>
+    </w:p>
+    <w:p/>
+    <w:p>
+      <w:pPr>
+        <w:pStyle w:val="Titre2"/>
+        <w:rPr>
+          <w:b/>
+        </w:rPr>
+      </w:pPr>
+      <w:r>
+        <w:rPr>
+          <w:b/>
+        </w:rPr>
+        <w:t>Après l’énigme :</w:t>
+      </w:r>
+    </w:p>
+    <w:p>
+      <w:r>
+        <w:t>« Peut-être est-ce mon sommeil qui m’a porté conseil… mais je me demande bien pourquoi j’ai mis ces boutons là. »</w:t>
+      </w:r>
+    </w:p>
+    <w:p/>
+    <w:p>
+      <w:r>
+        <w:t>Départ :</w:t>
+      </w:r>
+    </w:p>
+    <w:p>
+      <w:r>
+        <w:t>« Nous y voilà. »</w:t>
+      </w:r>
+    </w:p>
+    <w:p>
+      <w:r>
+        <w:t>« </w:t>
+      </w:r>
+      <w:r>
+        <w:t>Il est temps d’aider nos nuages à retrouver leur maison ! »</w:t>
       </w:r>
       <w:bookmarkStart w:id="0" w:name="_GoBack"/>
       <w:bookmarkEnd w:id="0"/>

</xml_diff>